<commit_message>
Test info and the User Manual Update
</commit_message>
<xml_diff>
--- a/Reports/User Manual.docx
+++ b/Reports/User Manual.docx
@@ -1463,10 +1463,7 @@
         <w:t xml:space="preserve"> </w:t>
       </w:r>
     </w:p>
-    <w:p>
-      <w:bookmarkStart w:id="0" w:name="_GoBack"/>
-      <w:bookmarkEnd w:id="0"/>
-    </w:p>
+    <w:p/>
     <w:p/>
     <w:p/>
     <w:p/>
@@ -3311,27 +3308,95 @@
       <w:pPr>
         <w:pStyle w:val="ListParagraph"/>
         <w:numPr>
-          <w:ilvl w:val="1"/>
+          <w:ilvl w:val="0"/>
+          <w:numId w:val="15"/>
+        </w:numPr>
+      </w:pPr>
+      <w:r>
+        <w:t>Press any key to begin</w:t>
+      </w:r>
+    </w:p>
+    <w:p>
+      <w:pPr>
+        <w:pStyle w:val="ListParagraph"/>
+        <w:numPr>
+          <w:ilvl w:val="0"/>
+          <w:numId w:val="15"/>
+        </w:numPr>
+      </w:pPr>
+      <w:r>
+        <w:t>Select the Sensor (1,2 or 3)</w:t>
+      </w:r>
+    </w:p>
+    <w:p>
+      <w:pPr>
+        <w:pStyle w:val="ListParagraph"/>
+        <w:numPr>
+          <w:ilvl w:val="0"/>
+          <w:numId w:val="15"/>
+        </w:numPr>
+      </w:pPr>
+      <w:r>
+        <w:t>Select the reading for which the threshold needs to be changed</w:t>
+      </w:r>
+    </w:p>
+    <w:p>
+      <w:pPr>
+        <w:pStyle w:val="ListParagraph"/>
+        <w:numPr>
+          <w:ilvl w:val="0"/>
+          <w:numId w:val="15"/>
+        </w:numPr>
+      </w:pPr>
+      <w:r>
+        <w:t>Press A to set the limit</w:t>
+      </w:r>
+    </w:p>
+    <w:p>
+      <w:pPr>
+        <w:pStyle w:val="ListParagraph"/>
+        <w:numPr>
+          <w:ilvl w:val="0"/>
+          <w:numId w:val="15"/>
+        </w:numPr>
+      </w:pPr>
+      <w:r>
+        <w:t>Input the new limit</w:t>
+      </w:r>
+    </w:p>
+    <w:p>
+      <w:pPr>
+        <w:pStyle w:val="ListParagraph"/>
+        <w:numPr>
+          <w:ilvl w:val="0"/>
+          <w:numId w:val="15"/>
+        </w:numPr>
+      </w:pPr>
+      <w:r>
+        <w:t>Limit is set</w:t>
+      </w:r>
+    </w:p>
+    <w:p>
+      <w:pPr>
+        <w:pStyle w:val="ListParagraph"/>
+        <w:ind w:left="1080"/>
+      </w:pPr>
+    </w:p>
+    <w:p>
+      <w:pPr>
+        <w:pStyle w:val="ListParagraph"/>
+        <w:numPr>
+          <w:ilvl w:val="0"/>
           <w:numId w:val="10"/>
         </w:numPr>
       </w:pPr>
       <w:r>
-        <w:t>Choosing the environmental condition to which the threshold should be set</w:t>
-      </w:r>
-    </w:p>
-    <w:p>
-      <w:pPr>
-        <w:pStyle w:val="ListParagraph"/>
-        <w:ind w:left="1080"/>
-      </w:pPr>
-      <w:r>
-        <w:t>How???????????</w:t>
-      </w:r>
-    </w:p>
-    <w:p>
-      <w:pPr>
-        <w:pStyle w:val="ListParagraph"/>
-        <w:ind w:left="1080"/>
+        <w:t>Setting the Alarm On/Off</w:t>
+      </w:r>
+    </w:p>
+    <w:p>
+      <w:pPr>
+        <w:pStyle w:val="ListParagraph"/>
       </w:pPr>
     </w:p>
     <w:p>
@@ -3343,7 +3408,7 @@
         </w:numPr>
       </w:pPr>
       <w:r>
-        <w:t>Setting the threshold to the environmental condition threshold</w:t>
+        <w:t>Alarm On</w:t>
       </w:r>
     </w:p>
     <w:p>
@@ -3352,7 +3417,63 @@
         <w:ind w:left="1080"/>
       </w:pPr>
       <w:r>
-        <w:t>How???????????</w:t>
+        <w:t xml:space="preserve">There is no option given to set the alarm inside manually. It gets </w:t>
+      </w:r>
+      <w:proofErr w:type="gramStart"/>
+      <w:r>
+        <w:t>On</w:t>
+      </w:r>
+      <w:proofErr w:type="gramEnd"/>
+      <w:r>
+        <w:t xml:space="preserve"> once at least one of the environmental conditions exceed the set threshold values.</w:t>
+      </w:r>
+    </w:p>
+    <w:p>
+      <w:pPr>
+        <w:pStyle w:val="ListParagraph"/>
+        <w:ind w:left="1080"/>
+      </w:pPr>
+    </w:p>
+    <w:p>
+      <w:pPr>
+        <w:pStyle w:val="ListParagraph"/>
+        <w:numPr>
+          <w:ilvl w:val="1"/>
+          <w:numId w:val="10"/>
+        </w:numPr>
+      </w:pPr>
+      <w:r>
+        <w:t>Alarm Off</w:t>
+      </w:r>
+    </w:p>
+    <w:p>
+      <w:pPr>
+        <w:pStyle w:val="ListParagraph"/>
+        <w:ind w:left="1080"/>
+      </w:pPr>
+      <w:r>
+        <w:t xml:space="preserve">Once the alarm is triggered, it will keep on with some refreshing periods until the condition is being rectified or manually switching the alarm off. </w:t>
+      </w:r>
+      <w:r>
+        <w:t xml:space="preserve">Once the alarm is set off, the unit will wait 1 min and check the condition inside the controlled environment and if the condition persists again the alarm will be triggered. </w:t>
+      </w:r>
+    </w:p>
+    <w:p>
+      <w:pPr>
+        <w:pStyle w:val="ListParagraph"/>
+        <w:ind w:left="1080"/>
+      </w:pPr>
+      <w:r>
+        <w:t>Press A to turn of the alarm.</w:t>
+      </w:r>
+    </w:p>
+    <w:p>
+      <w:pPr>
+        <w:pStyle w:val="ListParagraph"/>
+        <w:ind w:left="1080"/>
+      </w:pPr>
+      <w:r>
+        <w:t>Press B to change the threshold immediately (See above for instructions)</w:t>
       </w:r>
     </w:p>
     <w:p>
@@ -3370,7 +3491,55 @@
         </w:numPr>
       </w:pPr>
       <w:r>
-        <w:t>Setting the Alarm On/Off</w:t>
+        <w:t>Getting the data on to the Micro SD card</w:t>
+      </w:r>
+    </w:p>
+    <w:p>
+      <w:pPr>
+        <w:pStyle w:val="ListParagraph"/>
+      </w:pPr>
+    </w:p>
+    <w:p>
+      <w:pPr>
+        <w:pStyle w:val="ListParagraph"/>
+      </w:pPr>
+      <w:r>
+        <w:t>Insert the Micro SD card to the Micro SD card slot</w:t>
+      </w:r>
+    </w:p>
+    <w:p>
+      <w:pPr>
+        <w:pStyle w:val="ListParagraph"/>
+      </w:pPr>
+      <w:r>
+        <w:t>The values received from the sensor units will be written in the SD card periodically with a period of 10mins</w:t>
+      </w:r>
+      <w:r>
+        <w:t>.</w:t>
+      </w:r>
+    </w:p>
+    <w:p>
+      <w:pPr>
+        <w:pStyle w:val="ListParagraph"/>
+      </w:pPr>
+    </w:p>
+    <w:p/>
+    <w:p/>
+    <w:p/>
+    <w:p/>
+    <w:p>
+      <w:pPr>
+        <w:pStyle w:val="ListParagraph"/>
+        <w:numPr>
+          <w:ilvl w:val="0"/>
+          <w:numId w:val="10"/>
+        </w:numPr>
+      </w:pPr>
+      <w:r>
+        <w:t>Displaying</w:t>
+      </w:r>
+      <w:r>
+        <w:t xml:space="preserve"> the values received on the LCD screen</w:t>
       </w:r>
     </w:p>
     <w:p>
@@ -3387,24 +3556,31 @@
         </w:numPr>
       </w:pPr>
       <w:r>
-        <w:t>Alarm On</w:t>
-      </w:r>
-    </w:p>
-    <w:p>
-      <w:pPr>
-        <w:pStyle w:val="ListParagraph"/>
-        <w:ind w:left="1080"/>
-      </w:pPr>
-      <w:r>
-        <w:t xml:space="preserve">There is no option given to set the alarm inside manually. It gets </w:t>
-      </w:r>
-      <w:proofErr w:type="gramStart"/>
-      <w:r>
-        <w:t>On</w:t>
-      </w:r>
-      <w:proofErr w:type="gramEnd"/>
-      <w:r>
-        <w:t xml:space="preserve"> once at least one of the environmental conditions exceed the set threshold values.</w:t>
+        <w:t>Selecting the sensor unit out of the three sensor units connected</w:t>
+      </w:r>
+    </w:p>
+    <w:p>
+      <w:pPr>
+        <w:pStyle w:val="ListParagraph"/>
+        <w:numPr>
+          <w:ilvl w:val="0"/>
+          <w:numId w:val="18"/>
+        </w:numPr>
+      </w:pPr>
+      <w:r>
+        <w:t>Press any key to begin</w:t>
+      </w:r>
+    </w:p>
+    <w:p>
+      <w:pPr>
+        <w:pStyle w:val="ListParagraph"/>
+        <w:numPr>
+          <w:ilvl w:val="0"/>
+          <w:numId w:val="18"/>
+        </w:numPr>
+      </w:pPr>
+      <w:r>
+        <w:t>Select the Sensor (1,2 or 3)</w:t>
       </w:r>
     </w:p>
     <w:p>
@@ -3422,143 +3598,61 @@
         </w:numPr>
       </w:pPr>
       <w:r>
-        <w:t>Alarm Off</w:t>
-      </w:r>
-    </w:p>
-    <w:p>
-      <w:pPr>
-        <w:pStyle w:val="ListParagraph"/>
-        <w:ind w:left="1080"/>
-      </w:pPr>
-      <w:r>
-        <w:t xml:space="preserve">Once the alarm is triggered, it will keep on with some refreshing periods until the condition is being rectified or manually switching the alarm off. </w:t>
-      </w:r>
-      <w:r>
-        <w:t>Once the alarm is set off, the unit will wait 1 min and check the condition inside the controlled environment and if the condition persists again the alarm will be triggered. ******* WHAT BUTTON TO BE PRESSED TO SWITCH OFF THE ALARM ********</w:t>
-      </w:r>
-    </w:p>
-    <w:p>
-      <w:pPr>
-        <w:pStyle w:val="ListParagraph"/>
-        <w:ind w:left="1080"/>
-      </w:pPr>
+        <w:t xml:space="preserve">Selecting the environmental condition to be displayed </w:t>
+      </w:r>
     </w:p>
     <w:p>
       <w:pPr>
         <w:pStyle w:val="ListParagraph"/>
         <w:numPr>
           <w:ilvl w:val="0"/>
-          <w:numId w:val="10"/>
+          <w:numId w:val="18"/>
         </w:numPr>
       </w:pPr>
       <w:r>
-        <w:t>Getting the data on to the Micro SD card</w:t>
-      </w:r>
-    </w:p>
-    <w:p>
-      <w:pPr>
-        <w:pStyle w:val="ListParagraph"/>
-      </w:pPr>
-    </w:p>
-    <w:p>
-      <w:pPr>
-        <w:pStyle w:val="ListParagraph"/>
-      </w:pPr>
-      <w:r>
-        <w:t>Insert the Micro SD card to the Micro SD card slot</w:t>
-      </w:r>
-    </w:p>
-    <w:p>
-      <w:pPr>
-        <w:pStyle w:val="ListParagraph"/>
-      </w:pPr>
-      <w:r>
-        <w:t>The values received from the sensor units will be written in the SD card periodically with a period of 10mins. *******CAN THIS BE SET MANUALLY ON KEYBOARD*******</w:t>
-      </w:r>
-    </w:p>
-    <w:p>
-      <w:pPr>
-        <w:pStyle w:val="ListParagraph"/>
-      </w:pPr>
-    </w:p>
-    <w:p/>
-    <w:p/>
-    <w:p/>
-    <w:p/>
-    <w:p>
-      <w:pPr>
-        <w:pStyle w:val="ListParagraph"/>
-        <w:numPr>
-          <w:ilvl w:val="0"/>
-          <w:numId w:val="10"/>
-        </w:numPr>
-      </w:pPr>
-      <w:r>
-        <w:lastRenderedPageBreak/>
-        <w:t>Displaying</w:t>
-      </w:r>
-      <w:r>
-        <w:t xml:space="preserve"> the values received on the LCD screen</w:t>
-      </w:r>
-    </w:p>
-    <w:p>
-      <w:pPr>
-        <w:pStyle w:val="ListParagraph"/>
-      </w:pPr>
-    </w:p>
-    <w:p>
-      <w:pPr>
-        <w:pStyle w:val="ListParagraph"/>
-        <w:numPr>
-          <w:ilvl w:val="1"/>
-          <w:numId w:val="10"/>
-        </w:numPr>
-      </w:pPr>
-      <w:r>
-        <w:t>Selecting the sensor unit out of the three sensor units connected</w:t>
-      </w:r>
-    </w:p>
-    <w:p>
-      <w:pPr>
-        <w:pStyle w:val="ListParagraph"/>
-        <w:ind w:left="1080"/>
-      </w:pPr>
-      <w:r>
-        <w:t>********HOW********</w:t>
-      </w:r>
-    </w:p>
-    <w:p>
-      <w:pPr>
-        <w:pStyle w:val="ListParagraph"/>
-        <w:ind w:left="1080"/>
-      </w:pPr>
-    </w:p>
-    <w:p>
-      <w:pPr>
-        <w:pStyle w:val="ListParagraph"/>
-        <w:numPr>
-          <w:ilvl w:val="1"/>
-          <w:numId w:val="10"/>
-        </w:numPr>
-      </w:pPr>
-      <w:r>
-        <w:t xml:space="preserve">Selecting the environmental condition to be displayed </w:t>
-      </w:r>
-    </w:p>
-    <w:p>
-      <w:pPr>
-        <w:ind w:left="720"/>
-      </w:pPr>
-      <w:r>
-        <w:t>*******HOW *********</w:t>
-      </w:r>
-    </w:p>
-    <w:p>
-      <w:pPr>
-        <w:ind w:left="720"/>
-      </w:pPr>
-    </w:p>
-    <w:p/>
+        <w:t>Select the corresponding number for the value</w:t>
+      </w:r>
+    </w:p>
+    <w:p>
+      <w:pPr>
+        <w:ind w:left="1440"/>
+      </w:pPr>
+      <w:r>
+        <w:tab/>
+        <w:t>1: Temperature</w:t>
+      </w:r>
+    </w:p>
+    <w:p>
+      <w:pPr>
+        <w:ind w:left="1440"/>
+      </w:pPr>
+      <w:r>
+        <w:tab/>
+        <w:t>2: Relative Humidity</w:t>
+      </w:r>
+    </w:p>
+    <w:p>
+      <w:pPr>
+        <w:ind w:left="1440"/>
+      </w:pPr>
+      <w:r>
+        <w:tab/>
+        <w:t>3: Soil Moisture Level</w:t>
+      </w:r>
+    </w:p>
+    <w:p>
+      <w:pPr>
+        <w:ind w:left="1440"/>
+      </w:pPr>
+      <w:r>
+        <w:tab/>
+        <w:t>4: Light</w:t>
+      </w:r>
+    </w:p>
+    <w:p>
+      <w:bookmarkStart w:id="0" w:name="_GoBack"/>
+      <w:bookmarkEnd w:id="0"/>
+    </w:p>
     <w:p/>
     <w:sectPr>
       <w:pgSz w:w="11906" w:h="16838" w:code="9"/>
@@ -3623,6 +3717,119 @@
 <file path=word/numbering.xml><?xml version="1.0" encoding="utf-8"?>
 <w:numbering xmlns:wpc="http://schemas.microsoft.com/office/word/2010/wordprocessingCanvas" xmlns:cx="http://schemas.microsoft.com/office/drawing/2014/chartex" xmlns:cx1="http://schemas.microsoft.com/office/drawing/2015/9/8/chartex" xmlns:cx2="http://schemas.microsoft.com/office/drawing/2015/10/21/chartex" xmlns:cx3="http://schemas.microsoft.com/office/drawing/2016/5/9/chartex" xmlns:cx4="http://schemas.microsoft.com/office/drawing/2016/5/10/chartex" xmlns:cx5="http://schemas.microsoft.com/office/drawing/2016/5/11/chartex" xmlns:cx6="http://schemas.microsoft.com/office/drawing/2016/5/12/chartex" xmlns:cx7="http://schemas.microsoft.com/office/drawing/2016/5/13/chartex" xmlns:cx8="http://schemas.microsoft.com/office/drawing/2016/5/14/chartex" xmlns:mc="http://schemas.openxmlformats.org/markup-compatibility/2006" xmlns:aink="http://schemas.microsoft.com/office/drawing/2016/ink" xmlns:am3d="http://schemas.microsoft.com/office/drawing/2017/model3d" xmlns:o="urn:schemas-microsoft-com:office:office" xmlns:r="http://schemas.openxmlformats.org/officeDocument/2006/relationships" xmlns:m="http://schemas.openxmlformats.org/officeDocument/2006/math" xmlns:v="urn:schemas-microsoft-com:vml" xmlns:wp14="http://schemas.microsoft.com/office/word/2010/wordprocessingDrawing" xmlns:wp="http://schemas.openxmlformats.org/drawingml/2006/wordprocessingDrawing" xmlns:w10="urn:schemas-microsoft-com:office:word" xmlns:w="http://schemas.openxmlformats.org/wordprocessingml/2006/main" xmlns:w14="http://schemas.microsoft.com/office/word/2010/wordml" xmlns:w15="http://schemas.microsoft.com/office/word/2012/wordml" xmlns:w16cid="http://schemas.microsoft.com/office/word/2016/wordml/cid" xmlns:w16se="http://schemas.microsoft.com/office/word/2015/wordml/symex" xmlns:wpg="http://schemas.microsoft.com/office/word/2010/wordprocessingGroup" xmlns:wpi="http://schemas.microsoft.com/office/word/2010/wordprocessingInk" xmlns:wne="http://schemas.microsoft.com/office/word/2006/wordml" xmlns:wps="http://schemas.microsoft.com/office/word/2010/wordprocessingShape" mc:Ignorable="w14 w15 w16se w16cid wp14">
   <w:abstractNum w:abstractNumId="0" w15:restartNumberingAfterBreak="0">
+    <w:nsid w:val="014A1869"/>
+    <w:multiLevelType w:val="hybridMultilevel"/>
+    <w:tmpl w:val="4B9E623C"/>
+    <w:lvl w:ilvl="0" w:tplc="04090001">
+      <w:start w:val="1"/>
+      <w:numFmt w:val="bullet"/>
+      <w:lvlText w:val=""/>
+      <w:lvlJc w:val="left"/>
+      <w:pPr>
+        <w:ind w:left="1800" w:hanging="360"/>
+      </w:pPr>
+      <w:rPr>
+        <w:rFonts w:ascii="Symbol" w:hAnsi="Symbol" w:hint="default"/>
+      </w:rPr>
+    </w:lvl>
+    <w:lvl w:ilvl="1" w:tplc="04090003" w:tentative="1">
+      <w:start w:val="1"/>
+      <w:numFmt w:val="bullet"/>
+      <w:lvlText w:val="o"/>
+      <w:lvlJc w:val="left"/>
+      <w:pPr>
+        <w:ind w:left="2520" w:hanging="360"/>
+      </w:pPr>
+      <w:rPr>
+        <w:rFonts w:ascii="Courier New" w:hAnsi="Courier New" w:cs="Courier New" w:hint="default"/>
+      </w:rPr>
+    </w:lvl>
+    <w:lvl w:ilvl="2" w:tplc="04090005" w:tentative="1">
+      <w:start w:val="1"/>
+      <w:numFmt w:val="bullet"/>
+      <w:lvlText w:val=""/>
+      <w:lvlJc w:val="left"/>
+      <w:pPr>
+        <w:ind w:left="3240" w:hanging="360"/>
+      </w:pPr>
+      <w:rPr>
+        <w:rFonts w:ascii="Wingdings" w:hAnsi="Wingdings" w:hint="default"/>
+      </w:rPr>
+    </w:lvl>
+    <w:lvl w:ilvl="3" w:tplc="04090001" w:tentative="1">
+      <w:start w:val="1"/>
+      <w:numFmt w:val="bullet"/>
+      <w:lvlText w:val=""/>
+      <w:lvlJc w:val="left"/>
+      <w:pPr>
+        <w:ind w:left="3960" w:hanging="360"/>
+      </w:pPr>
+      <w:rPr>
+        <w:rFonts w:ascii="Symbol" w:hAnsi="Symbol" w:hint="default"/>
+      </w:rPr>
+    </w:lvl>
+    <w:lvl w:ilvl="4" w:tplc="04090003" w:tentative="1">
+      <w:start w:val="1"/>
+      <w:numFmt w:val="bullet"/>
+      <w:lvlText w:val="o"/>
+      <w:lvlJc w:val="left"/>
+      <w:pPr>
+        <w:ind w:left="4680" w:hanging="360"/>
+      </w:pPr>
+      <w:rPr>
+        <w:rFonts w:ascii="Courier New" w:hAnsi="Courier New" w:cs="Courier New" w:hint="default"/>
+      </w:rPr>
+    </w:lvl>
+    <w:lvl w:ilvl="5" w:tplc="04090005" w:tentative="1">
+      <w:start w:val="1"/>
+      <w:numFmt w:val="bullet"/>
+      <w:lvlText w:val=""/>
+      <w:lvlJc w:val="left"/>
+      <w:pPr>
+        <w:ind w:left="5400" w:hanging="360"/>
+      </w:pPr>
+      <w:rPr>
+        <w:rFonts w:ascii="Wingdings" w:hAnsi="Wingdings" w:hint="default"/>
+      </w:rPr>
+    </w:lvl>
+    <w:lvl w:ilvl="6" w:tplc="04090001" w:tentative="1">
+      <w:start w:val="1"/>
+      <w:numFmt w:val="bullet"/>
+      <w:lvlText w:val=""/>
+      <w:lvlJc w:val="left"/>
+      <w:pPr>
+        <w:ind w:left="6120" w:hanging="360"/>
+      </w:pPr>
+      <w:rPr>
+        <w:rFonts w:ascii="Symbol" w:hAnsi="Symbol" w:hint="default"/>
+      </w:rPr>
+    </w:lvl>
+    <w:lvl w:ilvl="7" w:tplc="04090003" w:tentative="1">
+      <w:start w:val="1"/>
+      <w:numFmt w:val="bullet"/>
+      <w:lvlText w:val="o"/>
+      <w:lvlJc w:val="left"/>
+      <w:pPr>
+        <w:ind w:left="6840" w:hanging="360"/>
+      </w:pPr>
+      <w:rPr>
+        <w:rFonts w:ascii="Courier New" w:hAnsi="Courier New" w:cs="Courier New" w:hint="default"/>
+      </w:rPr>
+    </w:lvl>
+    <w:lvl w:ilvl="8" w:tplc="04090005" w:tentative="1">
+      <w:start w:val="1"/>
+      <w:numFmt w:val="bullet"/>
+      <w:lvlText w:val=""/>
+      <w:lvlJc w:val="left"/>
+      <w:pPr>
+        <w:ind w:left="7560" w:hanging="360"/>
+      </w:pPr>
+      <w:rPr>
+        <w:rFonts w:ascii="Wingdings" w:hAnsi="Wingdings" w:hint="default"/>
+      </w:rPr>
+    </w:lvl>
+  </w:abstractNum>
+  <w:abstractNum w:abstractNumId="1" w15:restartNumberingAfterBreak="0">
     <w:nsid w:val="0A2736B1"/>
     <w:multiLevelType w:val="hybridMultilevel"/>
     <w:tmpl w:val="E7428792"/>
@@ -3711,7 +3918,7 @@
       </w:pPr>
     </w:lvl>
   </w:abstractNum>
-  <w:abstractNum w:abstractNumId="1" w15:restartNumberingAfterBreak="0">
+  <w:abstractNum w:abstractNumId="2" w15:restartNumberingAfterBreak="0">
     <w:nsid w:val="1AA55408"/>
     <w:multiLevelType w:val="hybridMultilevel"/>
     <w:tmpl w:val="0062ECF6"/>
@@ -3800,7 +4007,7 @@
       </w:pPr>
     </w:lvl>
   </w:abstractNum>
-  <w:abstractNum w:abstractNumId="2" w15:restartNumberingAfterBreak="0">
+  <w:abstractNum w:abstractNumId="3" w15:restartNumberingAfterBreak="0">
     <w:nsid w:val="1BA07F35"/>
     <w:multiLevelType w:val="hybridMultilevel"/>
     <w:tmpl w:val="3A18F73E"/>
@@ -3889,7 +4096,120 @@
       </w:pPr>
     </w:lvl>
   </w:abstractNum>
-  <w:abstractNum w:abstractNumId="3" w15:restartNumberingAfterBreak="0">
+  <w:abstractNum w:abstractNumId="4" w15:restartNumberingAfterBreak="0">
+    <w:nsid w:val="1EA25D3E"/>
+    <w:multiLevelType w:val="hybridMultilevel"/>
+    <w:tmpl w:val="D0F864CC"/>
+    <w:lvl w:ilvl="0" w:tplc="04090001">
+      <w:start w:val="1"/>
+      <w:numFmt w:val="bullet"/>
+      <w:lvlText w:val=""/>
+      <w:lvlJc w:val="left"/>
+      <w:pPr>
+        <w:ind w:left="1440" w:hanging="360"/>
+      </w:pPr>
+      <w:rPr>
+        <w:rFonts w:ascii="Symbol" w:hAnsi="Symbol" w:hint="default"/>
+      </w:rPr>
+    </w:lvl>
+    <w:lvl w:ilvl="1" w:tplc="04090003" w:tentative="1">
+      <w:start w:val="1"/>
+      <w:numFmt w:val="bullet"/>
+      <w:lvlText w:val="o"/>
+      <w:lvlJc w:val="left"/>
+      <w:pPr>
+        <w:ind w:left="2160" w:hanging="360"/>
+      </w:pPr>
+      <w:rPr>
+        <w:rFonts w:ascii="Courier New" w:hAnsi="Courier New" w:cs="Courier New" w:hint="default"/>
+      </w:rPr>
+    </w:lvl>
+    <w:lvl w:ilvl="2" w:tplc="04090005" w:tentative="1">
+      <w:start w:val="1"/>
+      <w:numFmt w:val="bullet"/>
+      <w:lvlText w:val=""/>
+      <w:lvlJc w:val="left"/>
+      <w:pPr>
+        <w:ind w:left="2880" w:hanging="360"/>
+      </w:pPr>
+      <w:rPr>
+        <w:rFonts w:ascii="Wingdings" w:hAnsi="Wingdings" w:hint="default"/>
+      </w:rPr>
+    </w:lvl>
+    <w:lvl w:ilvl="3" w:tplc="04090001" w:tentative="1">
+      <w:start w:val="1"/>
+      <w:numFmt w:val="bullet"/>
+      <w:lvlText w:val=""/>
+      <w:lvlJc w:val="left"/>
+      <w:pPr>
+        <w:ind w:left="3600" w:hanging="360"/>
+      </w:pPr>
+      <w:rPr>
+        <w:rFonts w:ascii="Symbol" w:hAnsi="Symbol" w:hint="default"/>
+      </w:rPr>
+    </w:lvl>
+    <w:lvl w:ilvl="4" w:tplc="04090003" w:tentative="1">
+      <w:start w:val="1"/>
+      <w:numFmt w:val="bullet"/>
+      <w:lvlText w:val="o"/>
+      <w:lvlJc w:val="left"/>
+      <w:pPr>
+        <w:ind w:left="4320" w:hanging="360"/>
+      </w:pPr>
+      <w:rPr>
+        <w:rFonts w:ascii="Courier New" w:hAnsi="Courier New" w:cs="Courier New" w:hint="default"/>
+      </w:rPr>
+    </w:lvl>
+    <w:lvl w:ilvl="5" w:tplc="04090005" w:tentative="1">
+      <w:start w:val="1"/>
+      <w:numFmt w:val="bullet"/>
+      <w:lvlText w:val=""/>
+      <w:lvlJc w:val="left"/>
+      <w:pPr>
+        <w:ind w:left="5040" w:hanging="360"/>
+      </w:pPr>
+      <w:rPr>
+        <w:rFonts w:ascii="Wingdings" w:hAnsi="Wingdings" w:hint="default"/>
+      </w:rPr>
+    </w:lvl>
+    <w:lvl w:ilvl="6" w:tplc="04090001" w:tentative="1">
+      <w:start w:val="1"/>
+      <w:numFmt w:val="bullet"/>
+      <w:lvlText w:val=""/>
+      <w:lvlJc w:val="left"/>
+      <w:pPr>
+        <w:ind w:left="5760" w:hanging="360"/>
+      </w:pPr>
+      <w:rPr>
+        <w:rFonts w:ascii="Symbol" w:hAnsi="Symbol" w:hint="default"/>
+      </w:rPr>
+    </w:lvl>
+    <w:lvl w:ilvl="7" w:tplc="04090003" w:tentative="1">
+      <w:start w:val="1"/>
+      <w:numFmt w:val="bullet"/>
+      <w:lvlText w:val="o"/>
+      <w:lvlJc w:val="left"/>
+      <w:pPr>
+        <w:ind w:left="6480" w:hanging="360"/>
+      </w:pPr>
+      <w:rPr>
+        <w:rFonts w:ascii="Courier New" w:hAnsi="Courier New" w:cs="Courier New" w:hint="default"/>
+      </w:rPr>
+    </w:lvl>
+    <w:lvl w:ilvl="8" w:tplc="04090005" w:tentative="1">
+      <w:start w:val="1"/>
+      <w:numFmt w:val="bullet"/>
+      <w:lvlText w:val=""/>
+      <w:lvlJc w:val="left"/>
+      <w:pPr>
+        <w:ind w:left="7200" w:hanging="360"/>
+      </w:pPr>
+      <w:rPr>
+        <w:rFonts w:ascii="Wingdings" w:hAnsi="Wingdings" w:hint="default"/>
+      </w:rPr>
+    </w:lvl>
+  </w:abstractNum>
+  <w:abstractNum w:abstractNumId="5" w15:restartNumberingAfterBreak="0">
     <w:nsid w:val="20F16C3A"/>
     <w:multiLevelType w:val="hybridMultilevel"/>
     <w:tmpl w:val="C78003B0"/>
@@ -3978,7 +4298,7 @@
       </w:pPr>
     </w:lvl>
   </w:abstractNum>
-  <w:abstractNum w:abstractNumId="4" w15:restartNumberingAfterBreak="0">
+  <w:abstractNum w:abstractNumId="6" w15:restartNumberingAfterBreak="0">
     <w:nsid w:val="257E1C23"/>
     <w:multiLevelType w:val="hybridMultilevel"/>
     <w:tmpl w:val="42F40546"/>
@@ -4067,7 +4387,120 @@
       </w:pPr>
     </w:lvl>
   </w:abstractNum>
-  <w:abstractNum w:abstractNumId="5" w15:restartNumberingAfterBreak="0">
+  <w:abstractNum w:abstractNumId="7" w15:restartNumberingAfterBreak="0">
+    <w:nsid w:val="26037B15"/>
+    <w:multiLevelType w:val="hybridMultilevel"/>
+    <w:tmpl w:val="47F263CC"/>
+    <w:lvl w:ilvl="0" w:tplc="04090001">
+      <w:start w:val="1"/>
+      <w:numFmt w:val="bullet"/>
+      <w:lvlText w:val=""/>
+      <w:lvlJc w:val="left"/>
+      <w:pPr>
+        <w:ind w:left="1800" w:hanging="360"/>
+      </w:pPr>
+      <w:rPr>
+        <w:rFonts w:ascii="Symbol" w:hAnsi="Symbol" w:hint="default"/>
+      </w:rPr>
+    </w:lvl>
+    <w:lvl w:ilvl="1" w:tplc="04090003" w:tentative="1">
+      <w:start w:val="1"/>
+      <w:numFmt w:val="bullet"/>
+      <w:lvlText w:val="o"/>
+      <w:lvlJc w:val="left"/>
+      <w:pPr>
+        <w:ind w:left="2520" w:hanging="360"/>
+      </w:pPr>
+      <w:rPr>
+        <w:rFonts w:ascii="Courier New" w:hAnsi="Courier New" w:cs="Courier New" w:hint="default"/>
+      </w:rPr>
+    </w:lvl>
+    <w:lvl w:ilvl="2" w:tplc="04090005" w:tentative="1">
+      <w:start w:val="1"/>
+      <w:numFmt w:val="bullet"/>
+      <w:lvlText w:val=""/>
+      <w:lvlJc w:val="left"/>
+      <w:pPr>
+        <w:ind w:left="3240" w:hanging="360"/>
+      </w:pPr>
+      <w:rPr>
+        <w:rFonts w:ascii="Wingdings" w:hAnsi="Wingdings" w:hint="default"/>
+      </w:rPr>
+    </w:lvl>
+    <w:lvl w:ilvl="3" w:tplc="04090001" w:tentative="1">
+      <w:start w:val="1"/>
+      <w:numFmt w:val="bullet"/>
+      <w:lvlText w:val=""/>
+      <w:lvlJc w:val="left"/>
+      <w:pPr>
+        <w:ind w:left="3960" w:hanging="360"/>
+      </w:pPr>
+      <w:rPr>
+        <w:rFonts w:ascii="Symbol" w:hAnsi="Symbol" w:hint="default"/>
+      </w:rPr>
+    </w:lvl>
+    <w:lvl w:ilvl="4" w:tplc="04090003" w:tentative="1">
+      <w:start w:val="1"/>
+      <w:numFmt w:val="bullet"/>
+      <w:lvlText w:val="o"/>
+      <w:lvlJc w:val="left"/>
+      <w:pPr>
+        <w:ind w:left="4680" w:hanging="360"/>
+      </w:pPr>
+      <w:rPr>
+        <w:rFonts w:ascii="Courier New" w:hAnsi="Courier New" w:cs="Courier New" w:hint="default"/>
+      </w:rPr>
+    </w:lvl>
+    <w:lvl w:ilvl="5" w:tplc="04090005" w:tentative="1">
+      <w:start w:val="1"/>
+      <w:numFmt w:val="bullet"/>
+      <w:lvlText w:val=""/>
+      <w:lvlJc w:val="left"/>
+      <w:pPr>
+        <w:ind w:left="5400" w:hanging="360"/>
+      </w:pPr>
+      <w:rPr>
+        <w:rFonts w:ascii="Wingdings" w:hAnsi="Wingdings" w:hint="default"/>
+      </w:rPr>
+    </w:lvl>
+    <w:lvl w:ilvl="6" w:tplc="04090001" w:tentative="1">
+      <w:start w:val="1"/>
+      <w:numFmt w:val="bullet"/>
+      <w:lvlText w:val=""/>
+      <w:lvlJc w:val="left"/>
+      <w:pPr>
+        <w:ind w:left="6120" w:hanging="360"/>
+      </w:pPr>
+      <w:rPr>
+        <w:rFonts w:ascii="Symbol" w:hAnsi="Symbol" w:hint="default"/>
+      </w:rPr>
+    </w:lvl>
+    <w:lvl w:ilvl="7" w:tplc="04090003" w:tentative="1">
+      <w:start w:val="1"/>
+      <w:numFmt w:val="bullet"/>
+      <w:lvlText w:val="o"/>
+      <w:lvlJc w:val="left"/>
+      <w:pPr>
+        <w:ind w:left="6840" w:hanging="360"/>
+      </w:pPr>
+      <w:rPr>
+        <w:rFonts w:ascii="Courier New" w:hAnsi="Courier New" w:cs="Courier New" w:hint="default"/>
+      </w:rPr>
+    </w:lvl>
+    <w:lvl w:ilvl="8" w:tplc="04090005" w:tentative="1">
+      <w:start w:val="1"/>
+      <w:numFmt w:val="bullet"/>
+      <w:lvlText w:val=""/>
+      <w:lvlJc w:val="left"/>
+      <w:pPr>
+        <w:ind w:left="7560" w:hanging="360"/>
+      </w:pPr>
+      <w:rPr>
+        <w:rFonts w:ascii="Wingdings" w:hAnsi="Wingdings" w:hint="default"/>
+      </w:rPr>
+    </w:lvl>
+  </w:abstractNum>
+  <w:abstractNum w:abstractNumId="8" w15:restartNumberingAfterBreak="0">
     <w:nsid w:val="30C53DC6"/>
     <w:multiLevelType w:val="hybridMultilevel"/>
     <w:tmpl w:val="DD885214"/>
@@ -4156,7 +4589,7 @@
       </w:pPr>
     </w:lvl>
   </w:abstractNum>
-  <w:abstractNum w:abstractNumId="6" w15:restartNumberingAfterBreak="0">
+  <w:abstractNum w:abstractNumId="9" w15:restartNumberingAfterBreak="0">
     <w:nsid w:val="4A584466"/>
     <w:multiLevelType w:val="hybridMultilevel"/>
     <w:tmpl w:val="E536F9B2"/>
@@ -4245,7 +4678,120 @@
       </w:pPr>
     </w:lvl>
   </w:abstractNum>
-  <w:abstractNum w:abstractNumId="7" w15:restartNumberingAfterBreak="0">
+  <w:abstractNum w:abstractNumId="10" w15:restartNumberingAfterBreak="0">
+    <w:nsid w:val="50035C19"/>
+    <w:multiLevelType w:val="hybridMultilevel"/>
+    <w:tmpl w:val="C85C2DB8"/>
+    <w:lvl w:ilvl="0" w:tplc="04090001">
+      <w:start w:val="1"/>
+      <w:numFmt w:val="bullet"/>
+      <w:lvlText w:val=""/>
+      <w:lvlJc w:val="left"/>
+      <w:pPr>
+        <w:ind w:left="1800" w:hanging="360"/>
+      </w:pPr>
+      <w:rPr>
+        <w:rFonts w:ascii="Symbol" w:hAnsi="Symbol" w:hint="default"/>
+      </w:rPr>
+    </w:lvl>
+    <w:lvl w:ilvl="1" w:tplc="04090003" w:tentative="1">
+      <w:start w:val="1"/>
+      <w:numFmt w:val="bullet"/>
+      <w:lvlText w:val="o"/>
+      <w:lvlJc w:val="left"/>
+      <w:pPr>
+        <w:ind w:left="2520" w:hanging="360"/>
+      </w:pPr>
+      <w:rPr>
+        <w:rFonts w:ascii="Courier New" w:hAnsi="Courier New" w:cs="Courier New" w:hint="default"/>
+      </w:rPr>
+    </w:lvl>
+    <w:lvl w:ilvl="2" w:tplc="04090005" w:tentative="1">
+      <w:start w:val="1"/>
+      <w:numFmt w:val="bullet"/>
+      <w:lvlText w:val=""/>
+      <w:lvlJc w:val="left"/>
+      <w:pPr>
+        <w:ind w:left="3240" w:hanging="360"/>
+      </w:pPr>
+      <w:rPr>
+        <w:rFonts w:ascii="Wingdings" w:hAnsi="Wingdings" w:hint="default"/>
+      </w:rPr>
+    </w:lvl>
+    <w:lvl w:ilvl="3" w:tplc="04090001" w:tentative="1">
+      <w:start w:val="1"/>
+      <w:numFmt w:val="bullet"/>
+      <w:lvlText w:val=""/>
+      <w:lvlJc w:val="left"/>
+      <w:pPr>
+        <w:ind w:left="3960" w:hanging="360"/>
+      </w:pPr>
+      <w:rPr>
+        <w:rFonts w:ascii="Symbol" w:hAnsi="Symbol" w:hint="default"/>
+      </w:rPr>
+    </w:lvl>
+    <w:lvl w:ilvl="4" w:tplc="04090003" w:tentative="1">
+      <w:start w:val="1"/>
+      <w:numFmt w:val="bullet"/>
+      <w:lvlText w:val="o"/>
+      <w:lvlJc w:val="left"/>
+      <w:pPr>
+        <w:ind w:left="4680" w:hanging="360"/>
+      </w:pPr>
+      <w:rPr>
+        <w:rFonts w:ascii="Courier New" w:hAnsi="Courier New" w:cs="Courier New" w:hint="default"/>
+      </w:rPr>
+    </w:lvl>
+    <w:lvl w:ilvl="5" w:tplc="04090005" w:tentative="1">
+      <w:start w:val="1"/>
+      <w:numFmt w:val="bullet"/>
+      <w:lvlText w:val=""/>
+      <w:lvlJc w:val="left"/>
+      <w:pPr>
+        <w:ind w:left="5400" w:hanging="360"/>
+      </w:pPr>
+      <w:rPr>
+        <w:rFonts w:ascii="Wingdings" w:hAnsi="Wingdings" w:hint="default"/>
+      </w:rPr>
+    </w:lvl>
+    <w:lvl w:ilvl="6" w:tplc="04090001" w:tentative="1">
+      <w:start w:val="1"/>
+      <w:numFmt w:val="bullet"/>
+      <w:lvlText w:val=""/>
+      <w:lvlJc w:val="left"/>
+      <w:pPr>
+        <w:ind w:left="6120" w:hanging="360"/>
+      </w:pPr>
+      <w:rPr>
+        <w:rFonts w:ascii="Symbol" w:hAnsi="Symbol" w:hint="default"/>
+      </w:rPr>
+    </w:lvl>
+    <w:lvl w:ilvl="7" w:tplc="04090003" w:tentative="1">
+      <w:start w:val="1"/>
+      <w:numFmt w:val="bullet"/>
+      <w:lvlText w:val="o"/>
+      <w:lvlJc w:val="left"/>
+      <w:pPr>
+        <w:ind w:left="6840" w:hanging="360"/>
+      </w:pPr>
+      <w:rPr>
+        <w:rFonts w:ascii="Courier New" w:hAnsi="Courier New" w:cs="Courier New" w:hint="default"/>
+      </w:rPr>
+    </w:lvl>
+    <w:lvl w:ilvl="8" w:tplc="04090005" w:tentative="1">
+      <w:start w:val="1"/>
+      <w:numFmt w:val="bullet"/>
+      <w:lvlText w:val=""/>
+      <w:lvlJc w:val="left"/>
+      <w:pPr>
+        <w:ind w:left="7560" w:hanging="360"/>
+      </w:pPr>
+      <w:rPr>
+        <w:rFonts w:ascii="Wingdings" w:hAnsi="Wingdings" w:hint="default"/>
+      </w:rPr>
+    </w:lvl>
+  </w:abstractNum>
+  <w:abstractNum w:abstractNumId="11" w15:restartNumberingAfterBreak="0">
     <w:nsid w:val="516716E8"/>
     <w:multiLevelType w:val="hybridMultilevel"/>
     <w:tmpl w:val="D1D67F14"/>
@@ -4334,7 +4880,120 @@
       </w:pPr>
     </w:lvl>
   </w:abstractNum>
-  <w:abstractNum w:abstractNumId="8" w15:restartNumberingAfterBreak="0">
+  <w:abstractNum w:abstractNumId="12" w15:restartNumberingAfterBreak="0">
+    <w:nsid w:val="58976206"/>
+    <w:multiLevelType w:val="hybridMultilevel"/>
+    <w:tmpl w:val="A4B2B2C8"/>
+    <w:lvl w:ilvl="0" w:tplc="04090001">
+      <w:start w:val="1"/>
+      <w:numFmt w:val="bullet"/>
+      <w:lvlText w:val=""/>
+      <w:lvlJc w:val="left"/>
+      <w:pPr>
+        <w:ind w:left="1440" w:hanging="360"/>
+      </w:pPr>
+      <w:rPr>
+        <w:rFonts w:ascii="Symbol" w:hAnsi="Symbol" w:hint="default"/>
+      </w:rPr>
+    </w:lvl>
+    <w:lvl w:ilvl="1" w:tplc="04090003" w:tentative="1">
+      <w:start w:val="1"/>
+      <w:numFmt w:val="bullet"/>
+      <w:lvlText w:val="o"/>
+      <w:lvlJc w:val="left"/>
+      <w:pPr>
+        <w:ind w:left="2160" w:hanging="360"/>
+      </w:pPr>
+      <w:rPr>
+        <w:rFonts w:ascii="Courier New" w:hAnsi="Courier New" w:cs="Courier New" w:hint="default"/>
+      </w:rPr>
+    </w:lvl>
+    <w:lvl w:ilvl="2" w:tplc="04090005" w:tentative="1">
+      <w:start w:val="1"/>
+      <w:numFmt w:val="bullet"/>
+      <w:lvlText w:val=""/>
+      <w:lvlJc w:val="left"/>
+      <w:pPr>
+        <w:ind w:left="2880" w:hanging="360"/>
+      </w:pPr>
+      <w:rPr>
+        <w:rFonts w:ascii="Wingdings" w:hAnsi="Wingdings" w:hint="default"/>
+      </w:rPr>
+    </w:lvl>
+    <w:lvl w:ilvl="3" w:tplc="04090001" w:tentative="1">
+      <w:start w:val="1"/>
+      <w:numFmt w:val="bullet"/>
+      <w:lvlText w:val=""/>
+      <w:lvlJc w:val="left"/>
+      <w:pPr>
+        <w:ind w:left="3600" w:hanging="360"/>
+      </w:pPr>
+      <w:rPr>
+        <w:rFonts w:ascii="Symbol" w:hAnsi="Symbol" w:hint="default"/>
+      </w:rPr>
+    </w:lvl>
+    <w:lvl w:ilvl="4" w:tplc="04090003" w:tentative="1">
+      <w:start w:val="1"/>
+      <w:numFmt w:val="bullet"/>
+      <w:lvlText w:val="o"/>
+      <w:lvlJc w:val="left"/>
+      <w:pPr>
+        <w:ind w:left="4320" w:hanging="360"/>
+      </w:pPr>
+      <w:rPr>
+        <w:rFonts w:ascii="Courier New" w:hAnsi="Courier New" w:cs="Courier New" w:hint="default"/>
+      </w:rPr>
+    </w:lvl>
+    <w:lvl w:ilvl="5" w:tplc="04090005" w:tentative="1">
+      <w:start w:val="1"/>
+      <w:numFmt w:val="bullet"/>
+      <w:lvlText w:val=""/>
+      <w:lvlJc w:val="left"/>
+      <w:pPr>
+        <w:ind w:left="5040" w:hanging="360"/>
+      </w:pPr>
+      <w:rPr>
+        <w:rFonts w:ascii="Wingdings" w:hAnsi="Wingdings" w:hint="default"/>
+      </w:rPr>
+    </w:lvl>
+    <w:lvl w:ilvl="6" w:tplc="04090001" w:tentative="1">
+      <w:start w:val="1"/>
+      <w:numFmt w:val="bullet"/>
+      <w:lvlText w:val=""/>
+      <w:lvlJc w:val="left"/>
+      <w:pPr>
+        <w:ind w:left="5760" w:hanging="360"/>
+      </w:pPr>
+      <w:rPr>
+        <w:rFonts w:ascii="Symbol" w:hAnsi="Symbol" w:hint="default"/>
+      </w:rPr>
+    </w:lvl>
+    <w:lvl w:ilvl="7" w:tplc="04090003" w:tentative="1">
+      <w:start w:val="1"/>
+      <w:numFmt w:val="bullet"/>
+      <w:lvlText w:val="o"/>
+      <w:lvlJc w:val="left"/>
+      <w:pPr>
+        <w:ind w:left="6480" w:hanging="360"/>
+      </w:pPr>
+      <w:rPr>
+        <w:rFonts w:ascii="Courier New" w:hAnsi="Courier New" w:cs="Courier New" w:hint="default"/>
+      </w:rPr>
+    </w:lvl>
+    <w:lvl w:ilvl="8" w:tplc="04090005" w:tentative="1">
+      <w:start w:val="1"/>
+      <w:numFmt w:val="bullet"/>
+      <w:lvlText w:val=""/>
+      <w:lvlJc w:val="left"/>
+      <w:pPr>
+        <w:ind w:left="7200" w:hanging="360"/>
+      </w:pPr>
+      <w:rPr>
+        <w:rFonts w:ascii="Wingdings" w:hAnsi="Wingdings" w:hint="default"/>
+      </w:rPr>
+    </w:lvl>
+  </w:abstractNum>
+  <w:abstractNum w:abstractNumId="13" w15:restartNumberingAfterBreak="0">
     <w:nsid w:val="5A15339C"/>
     <w:multiLevelType w:val="hybridMultilevel"/>
     <w:tmpl w:val="0262A824"/>
@@ -4423,7 +5082,7 @@
       </w:pPr>
     </w:lvl>
   </w:abstractNum>
-  <w:abstractNum w:abstractNumId="9" w15:restartNumberingAfterBreak="0">
+  <w:abstractNum w:abstractNumId="14" w15:restartNumberingAfterBreak="0">
     <w:nsid w:val="5B865E53"/>
     <w:multiLevelType w:val="hybridMultilevel"/>
     <w:tmpl w:val="89A87DEC"/>
@@ -4512,10 +5171,10 @@
       </w:pPr>
     </w:lvl>
   </w:abstractNum>
-  <w:abstractNum w:abstractNumId="10" w15:restartNumberingAfterBreak="0">
+  <w:abstractNum w:abstractNumId="15" w15:restartNumberingAfterBreak="0">
     <w:nsid w:val="5F797296"/>
     <w:multiLevelType w:val="multilevel"/>
-    <w:tmpl w:val="9046641A"/>
+    <w:tmpl w:val="55F4CA2A"/>
     <w:lvl w:ilvl="0">
       <w:start w:val="1"/>
       <w:numFmt w:val="decimal"/>
@@ -4530,15 +5189,14 @@
     </w:lvl>
     <w:lvl w:ilvl="1">
       <w:start w:val="1"/>
-      <w:numFmt w:val="decimal"/>
-      <w:isLgl/>
-      <w:lvlText w:val="%1.%2"/>
+      <w:numFmt w:val="bullet"/>
+      <w:lvlText w:val=""/>
       <w:lvlJc w:val="left"/>
       <w:pPr>
         <w:ind w:left="1080" w:hanging="360"/>
       </w:pPr>
       <w:rPr>
-        <w:rFonts w:hint="default"/>
+        <w:rFonts w:ascii="Symbol" w:hAnsi="Symbol" w:hint="default"/>
       </w:rPr>
     </w:lvl>
     <w:lvl w:ilvl="2">
@@ -4633,7 +5291,7 @@
       </w:rPr>
     </w:lvl>
   </w:abstractNum>
-  <w:abstractNum w:abstractNumId="11" w15:restartNumberingAfterBreak="0">
+  <w:abstractNum w:abstractNumId="16" w15:restartNumberingAfterBreak="0">
     <w:nsid w:val="6F26568C"/>
     <w:multiLevelType w:val="hybridMultilevel"/>
     <w:tmpl w:val="F89AB25E"/>
@@ -4722,7 +5380,7 @@
       </w:pPr>
     </w:lvl>
   </w:abstractNum>
-  <w:abstractNum w:abstractNumId="12" w15:restartNumberingAfterBreak="0">
+  <w:abstractNum w:abstractNumId="17" w15:restartNumberingAfterBreak="0">
     <w:nsid w:val="70624109"/>
     <w:multiLevelType w:val="hybridMultilevel"/>
     <w:tmpl w:val="FC587624"/>
@@ -4811,7 +5469,7 @@
       </w:pPr>
     </w:lvl>
   </w:abstractNum>
-  <w:abstractNum w:abstractNumId="13" w15:restartNumberingAfterBreak="0">
+  <w:abstractNum w:abstractNumId="18" w15:restartNumberingAfterBreak="0">
     <w:nsid w:val="7B4A2461"/>
     <w:multiLevelType w:val="hybridMultilevel"/>
     <w:tmpl w:val="B0122A12"/>
@@ -4900,47 +5558,178 @@
       </w:pPr>
     </w:lvl>
   </w:abstractNum>
+  <w:abstractNum w:abstractNumId="19" w15:restartNumberingAfterBreak="0">
+    <w:nsid w:val="7CC27D87"/>
+    <w:multiLevelType w:val="hybridMultilevel"/>
+    <w:tmpl w:val="049061FE"/>
+    <w:lvl w:ilvl="0" w:tplc="04090001">
+      <w:start w:val="1"/>
+      <w:numFmt w:val="bullet"/>
+      <w:lvlText w:val=""/>
+      <w:lvlJc w:val="left"/>
+      <w:pPr>
+        <w:ind w:left="1800" w:hanging="360"/>
+      </w:pPr>
+      <w:rPr>
+        <w:rFonts w:ascii="Symbol" w:hAnsi="Symbol" w:hint="default"/>
+      </w:rPr>
+    </w:lvl>
+    <w:lvl w:ilvl="1" w:tplc="04090003" w:tentative="1">
+      <w:start w:val="1"/>
+      <w:numFmt w:val="bullet"/>
+      <w:lvlText w:val="o"/>
+      <w:lvlJc w:val="left"/>
+      <w:pPr>
+        <w:ind w:left="2520" w:hanging="360"/>
+      </w:pPr>
+      <w:rPr>
+        <w:rFonts w:ascii="Courier New" w:hAnsi="Courier New" w:cs="Courier New" w:hint="default"/>
+      </w:rPr>
+    </w:lvl>
+    <w:lvl w:ilvl="2" w:tplc="04090005" w:tentative="1">
+      <w:start w:val="1"/>
+      <w:numFmt w:val="bullet"/>
+      <w:lvlText w:val=""/>
+      <w:lvlJc w:val="left"/>
+      <w:pPr>
+        <w:ind w:left="3240" w:hanging="360"/>
+      </w:pPr>
+      <w:rPr>
+        <w:rFonts w:ascii="Wingdings" w:hAnsi="Wingdings" w:hint="default"/>
+      </w:rPr>
+    </w:lvl>
+    <w:lvl w:ilvl="3" w:tplc="04090001" w:tentative="1">
+      <w:start w:val="1"/>
+      <w:numFmt w:val="bullet"/>
+      <w:lvlText w:val=""/>
+      <w:lvlJc w:val="left"/>
+      <w:pPr>
+        <w:ind w:left="3960" w:hanging="360"/>
+      </w:pPr>
+      <w:rPr>
+        <w:rFonts w:ascii="Symbol" w:hAnsi="Symbol" w:hint="default"/>
+      </w:rPr>
+    </w:lvl>
+    <w:lvl w:ilvl="4" w:tplc="04090003" w:tentative="1">
+      <w:start w:val="1"/>
+      <w:numFmt w:val="bullet"/>
+      <w:lvlText w:val="o"/>
+      <w:lvlJc w:val="left"/>
+      <w:pPr>
+        <w:ind w:left="4680" w:hanging="360"/>
+      </w:pPr>
+      <w:rPr>
+        <w:rFonts w:ascii="Courier New" w:hAnsi="Courier New" w:cs="Courier New" w:hint="default"/>
+      </w:rPr>
+    </w:lvl>
+    <w:lvl w:ilvl="5" w:tplc="04090005" w:tentative="1">
+      <w:start w:val="1"/>
+      <w:numFmt w:val="bullet"/>
+      <w:lvlText w:val=""/>
+      <w:lvlJc w:val="left"/>
+      <w:pPr>
+        <w:ind w:left="5400" w:hanging="360"/>
+      </w:pPr>
+      <w:rPr>
+        <w:rFonts w:ascii="Wingdings" w:hAnsi="Wingdings" w:hint="default"/>
+      </w:rPr>
+    </w:lvl>
+    <w:lvl w:ilvl="6" w:tplc="04090001" w:tentative="1">
+      <w:start w:val="1"/>
+      <w:numFmt w:val="bullet"/>
+      <w:lvlText w:val=""/>
+      <w:lvlJc w:val="left"/>
+      <w:pPr>
+        <w:ind w:left="6120" w:hanging="360"/>
+      </w:pPr>
+      <w:rPr>
+        <w:rFonts w:ascii="Symbol" w:hAnsi="Symbol" w:hint="default"/>
+      </w:rPr>
+    </w:lvl>
+    <w:lvl w:ilvl="7" w:tplc="04090003" w:tentative="1">
+      <w:start w:val="1"/>
+      <w:numFmt w:val="bullet"/>
+      <w:lvlText w:val="o"/>
+      <w:lvlJc w:val="left"/>
+      <w:pPr>
+        <w:ind w:left="6840" w:hanging="360"/>
+      </w:pPr>
+      <w:rPr>
+        <w:rFonts w:ascii="Courier New" w:hAnsi="Courier New" w:cs="Courier New" w:hint="default"/>
+      </w:rPr>
+    </w:lvl>
+    <w:lvl w:ilvl="8" w:tplc="04090005" w:tentative="1">
+      <w:start w:val="1"/>
+      <w:numFmt w:val="bullet"/>
+      <w:lvlText w:val=""/>
+      <w:lvlJc w:val="left"/>
+      <w:pPr>
+        <w:ind w:left="7560" w:hanging="360"/>
+      </w:pPr>
+      <w:rPr>
+        <w:rFonts w:ascii="Wingdings" w:hAnsi="Wingdings" w:hint="default"/>
+      </w:rPr>
+    </w:lvl>
+  </w:abstractNum>
   <w:num w:numId="1">
+    <w:abstractNumId w:val="8"/>
+  </w:num>
+  <w:num w:numId="2">
+    <w:abstractNumId w:val="6"/>
+  </w:num>
+  <w:num w:numId="3">
+    <w:abstractNumId w:val="16"/>
+  </w:num>
+  <w:num w:numId="4">
+    <w:abstractNumId w:val="1"/>
+  </w:num>
+  <w:num w:numId="5">
+    <w:abstractNumId w:val="14"/>
+  </w:num>
+  <w:num w:numId="6">
+    <w:abstractNumId w:val="17"/>
+  </w:num>
+  <w:num w:numId="7">
+    <w:abstractNumId w:val="11"/>
+  </w:num>
+  <w:num w:numId="8">
+    <w:abstractNumId w:val="18"/>
+  </w:num>
+  <w:num w:numId="9">
+    <w:abstractNumId w:val="13"/>
+  </w:num>
+  <w:num w:numId="10">
+    <w:abstractNumId w:val="15"/>
+  </w:num>
+  <w:num w:numId="11">
     <w:abstractNumId w:val="5"/>
   </w:num>
-  <w:num w:numId="2">
+  <w:num w:numId="12">
+    <w:abstractNumId w:val="9"/>
+  </w:num>
+  <w:num w:numId="13">
+    <w:abstractNumId w:val="3"/>
+  </w:num>
+  <w:num w:numId="14">
+    <w:abstractNumId w:val="2"/>
+  </w:num>
+  <w:num w:numId="15">
+    <w:abstractNumId w:val="10"/>
+  </w:num>
+  <w:num w:numId="16">
+    <w:abstractNumId w:val="0"/>
+  </w:num>
+  <w:num w:numId="17">
+    <w:abstractNumId w:val="7"/>
+  </w:num>
+  <w:num w:numId="18">
+    <w:abstractNumId w:val="19"/>
+  </w:num>
+  <w:num w:numId="19">
     <w:abstractNumId w:val="4"/>
   </w:num>
-  <w:num w:numId="3">
-    <w:abstractNumId w:val="11"/>
-  </w:num>
-  <w:num w:numId="4">
-    <w:abstractNumId w:val="0"/>
-  </w:num>
-  <w:num w:numId="5">
-    <w:abstractNumId w:val="9"/>
-  </w:num>
-  <w:num w:numId="6">
+  <w:num w:numId="20">
     <w:abstractNumId w:val="12"/>
-  </w:num>
-  <w:num w:numId="7">
-    <w:abstractNumId w:val="7"/>
-  </w:num>
-  <w:num w:numId="8">
-    <w:abstractNumId w:val="13"/>
-  </w:num>
-  <w:num w:numId="9">
-    <w:abstractNumId w:val="8"/>
-  </w:num>
-  <w:num w:numId="10">
-    <w:abstractNumId w:val="10"/>
-  </w:num>
-  <w:num w:numId="11">
-    <w:abstractNumId w:val="3"/>
-  </w:num>
-  <w:num w:numId="12">
-    <w:abstractNumId w:val="6"/>
-  </w:num>
-  <w:num w:numId="13">
-    <w:abstractNumId w:val="2"/>
-  </w:num>
-  <w:num w:numId="14">
-    <w:abstractNumId w:val="1"/>
   </w:num>
 </w:numbering>
 </file>
@@ -4962,7 +5751,7 @@
       </w:pPr>
     </w:pPrDefault>
   </w:docDefaults>
-  <w:latentStyles w:defLockedState="0" w:defUIPriority="99" w:defSemiHidden="0" w:defUnhideWhenUsed="0" w:defQFormat="0" w:count="376">
+  <w:latentStyles w:defLockedState="0" w:defUIPriority="99" w:defSemiHidden="0" w:defUnhideWhenUsed="0" w:defQFormat="0" w:count="375">
     <w:lsdException w:name="Normal" w:uiPriority="0" w:qFormat="1"/>
     <w:lsdException w:name="heading 1" w:uiPriority="9" w:qFormat="1"/>
     <w:lsdException w:name="heading 2" w:semiHidden="1" w:uiPriority="9" w:unhideWhenUsed="1" w:qFormat="1"/>
@@ -5068,6 +5857,7 @@
     <w:lsdException w:name="HTML Sample" w:semiHidden="1" w:unhideWhenUsed="1"/>
     <w:lsdException w:name="HTML Typewriter" w:semiHidden="1" w:unhideWhenUsed="1"/>
     <w:lsdException w:name="HTML Variable" w:semiHidden="1" w:unhideWhenUsed="1"/>
+    <w:lsdException w:name="Normal Table" w:semiHidden="1" w:unhideWhenUsed="1"/>
     <w:lsdException w:name="annotation subject" w:semiHidden="1" w:unhideWhenUsed="1"/>
     <w:lsdException w:name="No List" w:semiHidden="1" w:unhideWhenUsed="1"/>
     <w:lsdException w:name="Outline List 1" w:semiHidden="1" w:unhideWhenUsed="1"/>
@@ -5114,8 +5904,10 @@
     <w:lsdException w:name="Table Subtle 2" w:semiHidden="1" w:unhideWhenUsed="1"/>
     <w:lsdException w:name="Table Web 1" w:semiHidden="1" w:unhideWhenUsed="1"/>
     <w:lsdException w:name="Table Web 2" w:semiHidden="1" w:unhideWhenUsed="1"/>
+    <w:lsdException w:name="Table Web 3" w:semiHidden="1" w:unhideWhenUsed="1"/>
     <w:lsdException w:name="Balloon Text" w:semiHidden="1" w:unhideWhenUsed="1"/>
     <w:lsdException w:name="Table Grid" w:uiPriority="39"/>
+    <w:lsdException w:name="Table Theme" w:semiHidden="1" w:unhideWhenUsed="1"/>
     <w:lsdException w:name="Placeholder Text" w:semiHidden="1"/>
     <w:lsdException w:name="No Spacing" w:uiPriority="1" w:qFormat="1"/>
     <w:lsdException w:name="Light Shading" w:uiPriority="60"/>
@@ -5335,7 +6127,6 @@
     <w:lsdException w:name="Smart Hyperlink" w:semiHidden="1" w:unhideWhenUsed="1"/>
     <w:lsdException w:name="Hashtag" w:semiHidden="1" w:unhideWhenUsed="1"/>
     <w:lsdException w:name="Unresolved Mention" w:semiHidden="1" w:unhideWhenUsed="1"/>
-    <w:lsdException w:name="Smart Link" w:semiHidden="1" w:unhideWhenUsed="1"/>
   </w:latentStyles>
   <w:style w:type="paragraph" w:default="1" w:styleId="Normal">
     <w:name w:val="Normal"/>
@@ -5791,7 +6582,7 @@
 </file>
 
 <file path=customXml/itemProps1.xml><?xml version="1.0" encoding="utf-8"?>
-<ds:datastoreItem xmlns:ds="http://schemas.openxmlformats.org/officeDocument/2006/customXml" ds:itemID="{3EEBDB95-3557-4467-BB10-FED6FE10041C}">
+<ds:datastoreItem xmlns:ds="http://schemas.openxmlformats.org/officeDocument/2006/customXml" ds:itemID="{4BC9FC83-C88D-44E4-A8F2-4F413D3BE50E}">
   <ds:schemaRefs>
     <ds:schemaRef ds:uri="http://schemas.openxmlformats.org/officeDocument/2006/bibliography"/>
   </ds:schemaRefs>

</xml_diff>